<commit_message>
Corrección sprinttometer y documento Scrum
</commit_message>
<xml_diff>
--- a/Historiasdeusuario.docx
+++ b/Historiasdeusuario.docx
@@ -83,13 +83,57 @@
         <w:rPr>
           <w:b/>
         </w:rPr>
+        <w:t xml:space="preserve">Historia: </w:t>
+      </w:r>
+      <w:r>
+        <w:t>Buscar muebles en el catálogo</w:t>
+      </w:r>
+    </w:p>
+    <w:p>
+      <w:r>
+        <w:rPr>
+          <w:b/>
+        </w:rPr>
+        <w:t xml:space="preserve">Como: </w:t>
+      </w:r>
+      <w:r>
+        <w:t>Administrador.</w:t>
+      </w:r>
+    </w:p>
+    <w:p>
+      <w:r>
+        <w:rPr>
+          <w:b/>
+        </w:rPr>
+        <w:t xml:space="preserve">Quiero: </w:t>
+      </w:r>
+      <w:r>
+        <w:t>Poder acceder a la información de los muebles buscándolos por nombre o clave.</w:t>
+      </w:r>
+    </w:p>
+    <w:p>
+      <w:r>
+        <w:rPr>
+          <w:b/>
+        </w:rPr>
+        <w:t xml:space="preserve">Para: </w:t>
+      </w:r>
+      <w:r>
+        <w:t>Agilizar la consulta de los muebles requeridos.</w:t>
+      </w:r>
+      <w:bookmarkStart w:id="0" w:name="_GoBack"/>
+      <w:bookmarkEnd w:id="0"/>
+    </w:p>
+    <w:p/>
+    <w:p>
+      <w:r>
+        <w:rPr>
+          <w:b/>
+        </w:rPr>
         <w:t>Historia:</w:t>
       </w:r>
       <w:r>
-        <w:t xml:space="preserve"> Eliminar muebles de</w:t>
-      </w:r>
-      <w:r>
-        <w:t>l catálogo.</w:t>
+        <w:t xml:space="preserve"> Eliminar muebles del catálogo.</w:t>
       </w:r>
     </w:p>
     <w:p>
@@ -160,10 +204,7 @@
         <w:t>Quiero:</w:t>
       </w:r>
       <w:r>
-        <w:t xml:space="preserve"> Editar la información registrada de los muebles</w:t>
-      </w:r>
-      <w:r>
-        <w:t xml:space="preserve"> existentes en el catálogo.</w:t>
+        <w:t xml:space="preserve"> Editar la información registrada de los muebles existentes en el catálogo.</w:t>
       </w:r>
     </w:p>
     <w:p>
@@ -174,61 +215,10 @@
         <w:t xml:space="preserve">Para: </w:t>
       </w:r>
       <w:r>
-        <w:t>corregir errores encontrados durante el registro de los muebles y mantener actualizada dicha información.</w:t>
-      </w:r>
-    </w:p>
-    <w:p>
-      <w:pPr>
-        <w:rPr>
-          <w:b/>
-        </w:rPr>
-      </w:pPr>
-    </w:p>
-    <w:p>
-      <w:r>
-        <w:rPr>
-          <w:b/>
-        </w:rPr>
-        <w:t xml:space="preserve">Historia: </w:t>
-      </w:r>
-      <w:r>
-        <w:t>Buscar muebles en el catálogo</w:t>
-      </w:r>
-    </w:p>
-    <w:p>
-      <w:r>
-        <w:rPr>
-          <w:b/>
-        </w:rPr>
-        <w:t xml:space="preserve">Como: </w:t>
-      </w:r>
-      <w:r>
-        <w:t>Administrador.</w:t>
-      </w:r>
-    </w:p>
-    <w:p>
-      <w:r>
-        <w:rPr>
-          <w:b/>
-        </w:rPr>
-        <w:t xml:space="preserve">Quiero: </w:t>
-      </w:r>
-      <w:r>
-        <w:t xml:space="preserve">Poder acceder a la información de los muebles </w:t>
-      </w:r>
-      <w:r>
-        <w:t>buscándolos por nombre o clave</w:t>
-      </w:r>
-    </w:p>
-    <w:p>
-      <w:r>
-        <w:rPr>
-          <w:b/>
-        </w:rPr>
-        <w:t xml:space="preserve">Para: </w:t>
-      </w:r>
-      <w:r>
-        <w:t>Agilizar la consulta de los muebles requeridos.</w:t>
+        <w:t>C</w:t>
+      </w:r>
+      <w:r>
+        <w:t>orregir errores encontrados durante el registro de los muebles y mantener actualizada dicha información.</w:t>
       </w:r>
     </w:p>
     <w:p/>
@@ -251,66 +241,22 @@
           <w:b/>
         </w:rPr>
       </w:pPr>
-      <w:proofErr w:type="spellStart"/>
-      <w:r>
-        <w:rPr>
-          <w:b/>
-        </w:rPr>
-        <w:t>Scrum</w:t>
-      </w:r>
-      <w:proofErr w:type="spellEnd"/>
-      <w:r>
-        <w:rPr>
-          <w:b/>
-        </w:rPr>
-        <w:t xml:space="preserve"> Master:</w:t>
+      <w:r>
+        <w:rPr>
+          <w:b/>
+        </w:rPr>
+        <w:t>Scrum Master:</w:t>
       </w:r>
       <w:r>
         <w:t xml:space="preserve"> Lizbeth Alejandra Hernández González</w:t>
       </w:r>
     </w:p>
     <w:p>
-      <w:proofErr w:type="spellStart"/>
-      <w:r>
-        <w:rPr>
-          <w:b/>
-        </w:rPr>
-        <w:t>Scrum</w:t>
-      </w:r>
-      <w:proofErr w:type="spellEnd"/>
-      <w:r>
-        <w:rPr>
-          <w:b/>
-        </w:rPr>
-        <w:t xml:space="preserve"> </w:t>
-      </w:r>
-      <w:proofErr w:type="spellStart"/>
-      <w:r>
-        <w:rPr>
-          <w:b/>
-        </w:rPr>
-        <w:t>Product</w:t>
-      </w:r>
-      <w:proofErr w:type="spellEnd"/>
-      <w:r>
-        <w:rPr>
-          <w:b/>
-        </w:rPr>
-        <w:t xml:space="preserve"> </w:t>
-      </w:r>
-      <w:proofErr w:type="spellStart"/>
-      <w:r>
-        <w:rPr>
-          <w:b/>
-        </w:rPr>
-        <w:t>Owner</w:t>
-      </w:r>
-      <w:proofErr w:type="spellEnd"/>
-      <w:r>
-        <w:rPr>
-          <w:b/>
-        </w:rPr>
-        <w:t>:</w:t>
+      <w:r>
+        <w:rPr>
+          <w:b/>
+        </w:rPr>
+        <w:t>Scrum Product Owner:</w:t>
       </w:r>
       <w:r>
         <w:t xml:space="preserve"> Lizbeth Alejandra Hernández González</w:t>
@@ -322,33 +268,11 @@
           <w:b/>
         </w:rPr>
       </w:pPr>
-      <w:proofErr w:type="spellStart"/>
-      <w:r>
-        <w:rPr>
-          <w:b/>
-        </w:rPr>
-        <w:t>Scrum</w:t>
-      </w:r>
-      <w:proofErr w:type="spellEnd"/>
-      <w:r>
-        <w:rPr>
-          <w:b/>
-        </w:rPr>
-        <w:t xml:space="preserve"> </w:t>
-      </w:r>
-      <w:proofErr w:type="spellStart"/>
-      <w:r>
-        <w:rPr>
-          <w:b/>
-        </w:rPr>
-        <w:t>Team</w:t>
-      </w:r>
-      <w:proofErr w:type="spellEnd"/>
-      <w:r>
-        <w:rPr>
-          <w:b/>
-        </w:rPr>
-        <w:t>:</w:t>
+      <w:r>
+        <w:rPr>
+          <w:b/>
+        </w:rPr>
+        <w:t>Scrum Team:</w:t>
       </w:r>
       <w:r>
         <w:rPr>
@@ -368,15 +292,7 @@
         <w:ind w:left="720" w:firstLine="720"/>
       </w:pPr>
       <w:r>
-        <w:t xml:space="preserve">Domínguez Delgado </w:t>
-      </w:r>
-      <w:proofErr w:type="spellStart"/>
-      <w:r>
-        <w:t>Angel</w:t>
-      </w:r>
-      <w:proofErr w:type="spellEnd"/>
-      <w:r>
-        <w:t xml:space="preserve"> Eduardo</w:t>
+        <w:t>Domínguez Delgado Angel Eduardo</w:t>
       </w:r>
     </w:p>
     <w:p>
@@ -431,12 +347,6 @@
           <w:insideV w:val="single" w:sz="8" w:space="0" w:color="000000"/>
         </w:tblBorders>
         <w:tblLayout w:type="fixed"/>
-        <w:tblCellMar>
-          <w:top w:w="0" w:type="dxa"/>
-          <w:left w:w="0" w:type="dxa"/>
-          <w:bottom w:w="0" w:type="dxa"/>
-          <w:right w:w="0" w:type="dxa"/>
-        </w:tblCellMar>
         <w:tblLook w:val="0600" w:firstRow="0" w:lastRow="0" w:firstColumn="0" w:lastColumn="0" w:noHBand="1" w:noVBand="1"/>
       </w:tblPr>
       <w:tblGrid>
@@ -445,14 +355,6 @@
         <w:gridCol w:w="3029"/>
       </w:tblGrid>
       <w:tr>
-        <w:tblPrEx>
-          <w:tblCellMar>
-            <w:top w:w="0" w:type="dxa"/>
-            <w:left w:w="0" w:type="dxa"/>
-            <w:bottom w:w="0" w:type="dxa"/>
-            <w:right w:w="0" w:type="dxa"/>
-          </w:tblCellMar>
-        </w:tblPrEx>
         <w:tc>
           <w:tcPr>
             <w:tcW w:w="1905" w:type="dxa"/>
@@ -536,14 +438,6 @@
         </w:tc>
       </w:tr>
       <w:tr>
-        <w:tblPrEx>
-          <w:tblCellMar>
-            <w:top w:w="0" w:type="dxa"/>
-            <w:left w:w="0" w:type="dxa"/>
-            <w:bottom w:w="0" w:type="dxa"/>
-            <w:right w:w="0" w:type="dxa"/>
-          </w:tblCellMar>
-        </w:tblPrEx>
         <w:tc>
           <w:tcPr>
             <w:tcW w:w="1905" w:type="dxa"/>
@@ -609,14 +503,6 @@
         </w:tc>
       </w:tr>
       <w:tr>
-        <w:tblPrEx>
-          <w:tblCellMar>
-            <w:top w:w="0" w:type="dxa"/>
-            <w:left w:w="0" w:type="dxa"/>
-            <w:bottom w:w="0" w:type="dxa"/>
-            <w:right w:w="0" w:type="dxa"/>
-          </w:tblCellMar>
-        </w:tblPrEx>
         <w:tc>
           <w:tcPr>
             <w:tcW w:w="1905" w:type="dxa"/>
@@ -633,7 +519,7 @@
               <w:spacing w:line="240" w:lineRule="auto"/>
             </w:pPr>
             <w:r>
-              <w:t>Media</w:t>
+              <w:t>Alta</w:t>
             </w:r>
           </w:p>
         </w:tc>
@@ -653,7 +539,7 @@
               <w:spacing w:line="240" w:lineRule="auto"/>
             </w:pPr>
             <w:r>
-              <w:t>Eliminar muebles del catálogo</w:t>
+              <w:t>Buscar muebles en el catálogo</w:t>
             </w:r>
           </w:p>
         </w:tc>
@@ -679,14 +565,6 @@
         </w:tc>
       </w:tr>
       <w:tr>
-        <w:tblPrEx>
-          <w:tblCellMar>
-            <w:top w:w="0" w:type="dxa"/>
-            <w:left w:w="0" w:type="dxa"/>
-            <w:bottom w:w="0" w:type="dxa"/>
-            <w:right w:w="0" w:type="dxa"/>
-          </w:tblCellMar>
-        </w:tblPrEx>
         <w:tc>
           <w:tcPr>
             <w:tcW w:w="1905" w:type="dxa"/>
@@ -723,7 +601,7 @@
               <w:spacing w:line="240" w:lineRule="auto"/>
             </w:pPr>
             <w:r>
-              <w:t>Editar muebles del catálogo</w:t>
+              <w:t>Eliminar muebles del catálogo</w:t>
             </w:r>
           </w:p>
         </w:tc>
@@ -749,14 +627,6 @@
         </w:tc>
       </w:tr>
       <w:tr>
-        <w:tblPrEx>
-          <w:tblCellMar>
-            <w:top w:w="0" w:type="dxa"/>
-            <w:left w:w="0" w:type="dxa"/>
-            <w:bottom w:w="0" w:type="dxa"/>
-            <w:right w:w="0" w:type="dxa"/>
-          </w:tblCellMar>
-        </w:tblPrEx>
         <w:tc>
           <w:tcPr>
             <w:tcW w:w="1905" w:type="dxa"/>
@@ -773,7 +643,7 @@
               <w:spacing w:line="240" w:lineRule="auto"/>
             </w:pPr>
             <w:r>
-              <w:t>Alta</w:t>
+              <w:t>Media</w:t>
             </w:r>
           </w:p>
         </w:tc>
@@ -793,7 +663,7 @@
               <w:spacing w:line="240" w:lineRule="auto"/>
             </w:pPr>
             <w:r>
-              <w:t>Buscar muebles en el catálogo</w:t>
+              <w:t>Editar muebles del catálogo</w:t>
             </w:r>
           </w:p>
         </w:tc>
@@ -819,18 +689,17 @@
         </w:tc>
       </w:tr>
     </w:tbl>
-    <w:p/>
-    <w:p/>
-    <w:p>
-      <w:pPr>
-        <w:rPr>
-          <w:b/>
-        </w:rPr>
-      </w:pPr>
-      <w:r>
-        <w:rPr>
-          <w:b/>
-        </w:rPr>
+    <w:p>
+      <w:pPr>
+        <w:rPr>
+          <w:b/>
+        </w:rPr>
+      </w:pPr>
+      <w:r>
+        <w:rPr>
+          <w:b/>
+        </w:rPr>
+        <w:lastRenderedPageBreak/>
         <w:t>Iteraciones</w:t>
       </w:r>
     </w:p>
@@ -855,12 +724,6 @@
           <w:insideV w:val="single" w:sz="8" w:space="0" w:color="000000"/>
         </w:tblBorders>
         <w:tblLayout w:type="fixed"/>
-        <w:tblCellMar>
-          <w:top w:w="0" w:type="dxa"/>
-          <w:left w:w="0" w:type="dxa"/>
-          <w:bottom w:w="0" w:type="dxa"/>
-          <w:right w:w="0" w:type="dxa"/>
-        </w:tblCellMar>
         <w:tblLook w:val="0600" w:firstRow="0" w:lastRow="0" w:firstColumn="0" w:lastColumn="0" w:noHBand="1" w:noVBand="1"/>
       </w:tblPr>
       <w:tblGrid>
@@ -869,14 +732,6 @@
         <w:gridCol w:w="3029"/>
       </w:tblGrid>
       <w:tr>
-        <w:tblPrEx>
-          <w:tblCellMar>
-            <w:top w:w="0" w:type="dxa"/>
-            <w:left w:w="0" w:type="dxa"/>
-            <w:bottom w:w="0" w:type="dxa"/>
-            <w:right w:w="0" w:type="dxa"/>
-          </w:tblCellMar>
-        </w:tblPrEx>
         <w:tc>
           <w:tcPr>
             <w:tcW w:w="1950" w:type="dxa"/>
@@ -960,14 +815,6 @@
         </w:tc>
       </w:tr>
       <w:tr>
-        <w:tblPrEx>
-          <w:tblCellMar>
-            <w:top w:w="0" w:type="dxa"/>
-            <w:left w:w="0" w:type="dxa"/>
-            <w:bottom w:w="0" w:type="dxa"/>
-            <w:right w:w="0" w:type="dxa"/>
-          </w:tblCellMar>
-        </w:tblPrEx>
         <w:tc>
           <w:tcPr>
             <w:tcW w:w="1950" w:type="dxa"/>
@@ -1053,14 +900,6 @@
         </w:tc>
       </w:tr>
       <w:tr>
-        <w:tblPrEx>
-          <w:tblCellMar>
-            <w:top w:w="0" w:type="dxa"/>
-            <w:left w:w="0" w:type="dxa"/>
-            <w:bottom w:w="0" w:type="dxa"/>
-            <w:right w:w="0" w:type="dxa"/>
-          </w:tblCellMar>
-        </w:tblPrEx>
         <w:tc>
           <w:tcPr>
             <w:tcW w:w="1950" w:type="dxa"/>
@@ -1102,15 +941,9 @@
             <w:pPr>
               <w:widowControl w:val="0"/>
               <w:spacing w:line="240" w:lineRule="auto"/>
-              <w:rPr>
-                <w:b/>
-              </w:rPr>
-            </w:pPr>
-            <w:r>
-              <w:t xml:space="preserve">Diseño, codificación, pruebas y corrección </w:t>
-            </w:r>
-            <w:r>
-              <w:t>de la historia de usuario “Eliminar muebles del catálogo”</w:t>
+            </w:pPr>
+            <w:r>
+              <w:t>Diseño, codificación, pruebas y corrección de la historia de usuario “Buscar muebles en el catálogo”</w:t>
             </w:r>
           </w:p>
         </w:tc>
@@ -1131,23 +964,12 @@
               <w:jc w:val="center"/>
             </w:pPr>
             <w:r>
-              <w:t>4</w:t>
-            </w:r>
-            <w:r>
-              <w:t xml:space="preserve"> horas</w:t>
+              <w:t>4 horas</w:t>
             </w:r>
           </w:p>
         </w:tc>
       </w:tr>
       <w:tr>
-        <w:tblPrEx>
-          <w:tblCellMar>
-            <w:top w:w="0" w:type="dxa"/>
-            <w:left w:w="0" w:type="dxa"/>
-            <w:bottom w:w="0" w:type="dxa"/>
-            <w:right w:w="0" w:type="dxa"/>
-          </w:tblCellMar>
-        </w:tblPrEx>
         <w:tc>
           <w:tcPr>
             <w:tcW w:w="1950" w:type="dxa"/>
@@ -1194,10 +1016,7 @@
               </w:rPr>
             </w:pPr>
             <w:r>
-              <w:t xml:space="preserve">Diseño, codificación, pruebas y corrección </w:t>
-            </w:r>
-            <w:r>
-              <w:t>de la historia de usuario “Editar muebles al catálogo”</w:t>
+              <w:t>Diseño, codificación, pruebas y corrección de la historia de usuario “Eliminar muebles del catálogo”</w:t>
             </w:r>
           </w:p>
         </w:tc>
@@ -1218,23 +1037,12 @@
               <w:jc w:val="center"/>
             </w:pPr>
             <w:r>
-              <w:t>6</w:t>
-            </w:r>
-            <w:r>
-              <w:t xml:space="preserve"> horas</w:t>
+              <w:t>4 horas</w:t>
             </w:r>
           </w:p>
         </w:tc>
       </w:tr>
       <w:tr>
-        <w:tblPrEx>
-          <w:tblCellMar>
-            <w:top w:w="0" w:type="dxa"/>
-            <w:left w:w="0" w:type="dxa"/>
-            <w:bottom w:w="0" w:type="dxa"/>
-            <w:right w:w="0" w:type="dxa"/>
-          </w:tblCellMar>
-        </w:tblPrEx>
         <w:tc>
           <w:tcPr>
             <w:tcW w:w="1950" w:type="dxa"/>
@@ -1281,13 +1089,7 @@
               </w:rPr>
             </w:pPr>
             <w:r>
-              <w:t xml:space="preserve">Diseño, codificación, pruebas y corrección </w:t>
-            </w:r>
-            <w:r>
-              <w:t xml:space="preserve">de la historia de usuario “Buscar muebles en el </w:t>
-            </w:r>
-            <w:r>
-              <w:t>catálogo”</w:t>
+              <w:t>Diseño, codificación, pruebas y corrección de la historia de usuario “Editar muebles al catálogo”</w:t>
             </w:r>
           </w:p>
         </w:tc>
@@ -1308,12 +1110,7 @@
               <w:jc w:val="center"/>
             </w:pPr>
             <w:r>
-              <w:t>4</w:t>
-            </w:r>
-            <w:bookmarkStart w:id="0" w:name="_GoBack"/>
-            <w:bookmarkEnd w:id="0"/>
-            <w:r>
-              <w:t xml:space="preserve"> horas</w:t>
+              <w:t>5 horas</w:t>
             </w:r>
           </w:p>
         </w:tc>
@@ -1339,19 +1136,11 @@
           <w:b/>
         </w:rPr>
       </w:pPr>
-      <w:proofErr w:type="spellStart"/>
-      <w:r>
-        <w:rPr>
-          <w:b/>
-        </w:rPr>
-        <w:t>Definition</w:t>
-      </w:r>
-      <w:proofErr w:type="spellEnd"/>
-      <w:r>
-        <w:rPr>
-          <w:b/>
-        </w:rPr>
-        <w:t xml:space="preserve"> of Done</w:t>
+      <w:r>
+        <w:rPr>
+          <w:b/>
+        </w:rPr>
+        <w:t>Definition of Done</w:t>
       </w:r>
     </w:p>
     <w:p>
@@ -1403,23 +1192,7 @@
         <w:contextualSpacing/>
       </w:pPr>
       <w:r>
-        <w:t xml:space="preserve">Cualquier agregación, modificación o eliminación en el código debe ser comunicada con el </w:t>
-      </w:r>
-      <w:proofErr w:type="spellStart"/>
-      <w:r>
-        <w:t>Scrum</w:t>
-      </w:r>
-      <w:proofErr w:type="spellEnd"/>
-      <w:r>
-        <w:t xml:space="preserve"> </w:t>
-      </w:r>
-      <w:proofErr w:type="spellStart"/>
-      <w:r>
-        <w:t>Team</w:t>
-      </w:r>
-      <w:proofErr w:type="spellEnd"/>
-      <w:r>
-        <w:t xml:space="preserve"> y registrada en el controlador de versiones utilizado.</w:t>
+        <w:t>Cualquier agregación, modificación o eliminación en el código debe ser comunicada con el Scrum Team y registrada en el controlador de versiones utilizado.</w:t>
       </w:r>
     </w:p>
     <w:p>

</xml_diff>